<commit_message>
Update project management document
</commit_message>
<xml_diff>
--- a/overview.docx
+++ b/overview.docx
@@ -39,7 +39,7 @@
           <w:pgNumType w:start="1"/>
         </w:sectPr>
       </w:pPr>
-      <w:bookmarkStart w:colFirst="0" w:colLast="0" w:name="_x6znuyoamfra" w:id="0"/>
+      <w:bookmarkStart w:colFirst="0" w:colLast="0" w:name="_gmg9cko731rg" w:id="0"/>
       <w:bookmarkEnd w:id="0"/>
       <w:r>
         <w:rPr>
@@ -203,6 +203,85 @@
     </w:p>
     <w:p>
       <w:pPr>
+        <w:numPr>
+          <w:ilvl w:val="0"/>
+          <w:numId w:val="6"/>
+        </w:numPr>
+        <w:spacing w:after="0" w:afterAutospacing="0"/>
+        <w:ind w:left="720" w:hanging="360"/>
+      </w:pPr>
+      <w:r>
+        <w:rPr>
+          <w:rtl w:val="0"/>
+        </w:rPr>
+        <w:t xml:space="preserve">Paper draft</w:t>
+      </w:r>
+    </w:p>
+    <w:p>
+      <w:pPr>
+        <w:numPr>
+          <w:ilvl w:val="1"/>
+          <w:numId w:val="6"/>
+        </w:numPr>
+        <w:spacing w:after="0" w:afterAutospacing="0"/>
+        <w:ind w:left="1440" w:hanging="360"/>
+      </w:pPr>
+      <w:r>
+        <w:rPr>
+          <w:rtl w:val="0"/>
+        </w:rPr>
+        <w:t xml:space="preserve">Abstract (Dakota)</w:t>
+      </w:r>
+    </w:p>
+    <w:p>
+      <w:pPr>
+        <w:numPr>
+          <w:ilvl w:val="1"/>
+          <w:numId w:val="6"/>
+        </w:numPr>
+        <w:spacing w:after="0" w:afterAutospacing="0"/>
+        <w:ind w:left="1440" w:hanging="360"/>
+      </w:pPr>
+      <w:r>
+        <w:rPr>
+          <w:rtl w:val="0"/>
+        </w:rPr>
+        <w:t xml:space="preserve">Introduction (Uyen)</w:t>
+      </w:r>
+    </w:p>
+    <w:p>
+      <w:pPr>
+        <w:numPr>
+          <w:ilvl w:val="1"/>
+          <w:numId w:val="6"/>
+        </w:numPr>
+        <w:spacing w:after="0" w:afterAutospacing="0"/>
+        <w:ind w:left="1440" w:hanging="360"/>
+      </w:pPr>
+      <w:r>
+        <w:rPr>
+          <w:rtl w:val="0"/>
+        </w:rPr>
+        <w:t xml:space="preserve">Background (Gloria)</w:t>
+      </w:r>
+    </w:p>
+    <w:p>
+      <w:pPr>
+        <w:numPr>
+          <w:ilvl w:val="1"/>
+          <w:numId w:val="6"/>
+        </w:numPr>
+        <w:ind w:left="1440" w:hanging="360"/>
+      </w:pPr>
+      <w:r>
+        <w:rPr>
+          <w:rtl w:val="0"/>
+        </w:rPr>
+        <w:t xml:space="preserve">Data description (Bao)</w:t>
+      </w:r>
+    </w:p>
+    <w:p>
+      <w:pPr>
         <w:pStyle w:val="Heading1"/>
         <w:rPr/>
       </w:pPr>
@@ -221,120 +300,59 @@
           <w:ilvl w:val="0"/>
           <w:numId w:val="6"/>
         </w:numPr>
+        <w:ind w:left="720" w:hanging="360"/>
+      </w:pPr>
+      <w:r>
+        <w:rPr>
+          <w:strike w:val="1"/>
+          <w:rtl w:val="0"/>
+        </w:rPr>
+        <w:t xml:space="preserve">Meeting with Dr. Bybee</w:t>
+      </w:r>
+    </w:p>
+    <w:p>
+      <w:pPr>
+        <w:pStyle w:val="Heading1"/>
+        <w:rPr/>
+      </w:pPr>
+      <w:bookmarkStart w:colFirst="0" w:colLast="0" w:name="_giasg8wyxca0" w:id="4"/>
+      <w:bookmarkEnd w:id="4"/>
+      <w:r>
+        <w:rPr>
+          <w:rtl w:val="0"/>
+        </w:rPr>
+        <w:t xml:space="preserve">Week 4</w:t>
+      </w:r>
+    </w:p>
+    <w:p>
+      <w:pPr>
+        <w:numPr>
+          <w:ilvl w:val="0"/>
+          <w:numId w:val="3"/>
+        </w:numPr>
         <w:spacing w:after="0" w:afterAutospacing="0"/>
         <w:ind w:left="720" w:hanging="360"/>
       </w:pPr>
       <w:r>
         <w:rPr>
-          <w:rtl w:val="0"/>
-        </w:rPr>
-        <w:t xml:space="preserve">Paper draft</w:t>
+          <w:strike w:val="1"/>
+          <w:rtl w:val="0"/>
+        </w:rPr>
+        <w:t xml:space="preserve">Annotated bibliography (at least 3 per person)</w:t>
       </w:r>
     </w:p>
     <w:p>
       <w:pPr>
         <w:numPr>
           <w:ilvl w:val="1"/>
-          <w:numId w:val="6"/>
+          <w:numId w:val="3"/>
         </w:numPr>
         <w:spacing w:after="0" w:afterAutospacing="0"/>
         <w:ind w:left="1440" w:hanging="360"/>
       </w:pPr>
       <w:r>
         <w:rPr>
-          <w:rtl w:val="0"/>
-        </w:rPr>
-        <w:t xml:space="preserve">Abstract (Dakota)</w:t>
-      </w:r>
-    </w:p>
-    <w:p>
-      <w:pPr>
-        <w:numPr>
-          <w:ilvl w:val="1"/>
-          <w:numId w:val="6"/>
-        </w:numPr>
-        <w:spacing w:after="0" w:afterAutospacing="0"/>
-        <w:ind w:left="1440" w:hanging="360"/>
-      </w:pPr>
-      <w:r>
-        <w:rPr>
-          <w:rtl w:val="0"/>
-        </w:rPr>
-        <w:t xml:space="preserve">Introduction (Uyen)</w:t>
-      </w:r>
-    </w:p>
-    <w:p>
-      <w:pPr>
-        <w:numPr>
-          <w:ilvl w:val="1"/>
-          <w:numId w:val="6"/>
-        </w:numPr>
-        <w:spacing w:after="0" w:afterAutospacing="0"/>
-        <w:ind w:left="1440" w:hanging="360"/>
-      </w:pPr>
-      <w:r>
-        <w:rPr>
-          <w:rtl w:val="0"/>
-        </w:rPr>
-        <w:t xml:space="preserve">Background (Gloria)</w:t>
-      </w:r>
-    </w:p>
-    <w:p>
-      <w:pPr>
-        <w:numPr>
-          <w:ilvl w:val="1"/>
-          <w:numId w:val="6"/>
-        </w:numPr>
-        <w:ind w:left="1440" w:hanging="360"/>
-      </w:pPr>
-      <w:r>
-        <w:rPr>
-          <w:rtl w:val="0"/>
-        </w:rPr>
-        <w:t xml:space="preserve">Data description (Bao)</w:t>
-      </w:r>
-    </w:p>
-    <w:p>
-      <w:pPr>
-        <w:pStyle w:val="Heading1"/>
-        <w:rPr/>
-      </w:pPr>
-      <w:bookmarkStart w:colFirst="0" w:colLast="0" w:name="_giasg8wyxca0" w:id="4"/>
-      <w:bookmarkEnd w:id="4"/>
-      <w:r>
-        <w:rPr>
-          <w:rtl w:val="0"/>
-        </w:rPr>
-        <w:t xml:space="preserve">Week 4</w:t>
-      </w:r>
-    </w:p>
-    <w:p>
-      <w:pPr>
-        <w:numPr>
-          <w:ilvl w:val="0"/>
-          <w:numId w:val="3"/>
-        </w:numPr>
-        <w:spacing w:after="0" w:afterAutospacing="0"/>
-        <w:ind w:left="720" w:hanging="360"/>
-      </w:pPr>
-      <w:r>
-        <w:rPr>
-          <w:rtl w:val="0"/>
-        </w:rPr>
-        <w:t xml:space="preserve">Annotated bibliography (at least 3 per person)</w:t>
-      </w:r>
-    </w:p>
-    <w:p>
-      <w:pPr>
-        <w:numPr>
-          <w:ilvl w:val="1"/>
-          <w:numId w:val="3"/>
-        </w:numPr>
-        <w:spacing w:after="0" w:afterAutospacing="0"/>
-        <w:ind w:left="1440" w:hanging="360"/>
-      </w:pPr>
-      <w:r>
-        <w:rPr>
+          <w:strike w:val="1"/>
           <w:rtl w:val="0"/>
         </w:rPr>
         <w:t xml:space="preserve">Samy</w:t>
@@ -533,141 +551,46 @@
     <w:p>
       <w:pPr>
         <w:numPr>
+          <w:ilvl w:val="1"/>
+          <w:numId w:val="3"/>
+        </w:numPr>
+        <w:spacing w:after="0" w:afterAutospacing="0"/>
+        <w:ind w:left="1440" w:hanging="360"/>
+      </w:pPr>
+      <w:r>
+        <w:rPr>
+          <w:strike w:val="1"/>
+          <w:rtl w:val="0"/>
+        </w:rPr>
+        <w:t xml:space="preserve">Dakota</w:t>
+      </w:r>
+    </w:p>
+    <w:p>
+      <w:pPr>
+        <w:numPr>
+          <w:ilvl w:val="1"/>
+          <w:numId w:val="3"/>
+        </w:numPr>
+        <w:spacing w:after="0" w:afterAutospacing="0"/>
+        <w:ind w:left="1440" w:hanging="360"/>
+      </w:pPr>
+      <w:r>
+        <w:rPr>
+          <w:strike w:val="1"/>
+          <w:rtl w:val="0"/>
+        </w:rPr>
+        <w:t xml:space="preserve">Uyen</w:t>
+      </w:r>
+    </w:p>
+    <w:p>
+      <w:pPr>
+        <w:numPr>
           <w:ilvl w:val="2"/>
           <w:numId w:val="3"/>
         </w:numPr>
         <w:ind w:left="2160" w:hanging="360"/>
       </w:pPr>
       <w:hyperlink r:id="rId12">
-        <w:r>
-          <w:rPr>
-            <w:color w:val="1155cc"/>
-            <w:u w:val="single"/>
-            <w:rtl w:val="0"/>
-          </w:rPr>
-          <w:t xml:space="preserve">Why the quantitative analysis of diachronic corpora that does not consider the temporal aspect of time-series can lead to wrong conclusions</w:t>
-        </w:r>
-      </w:hyperlink>
-      <w:r>
-        <w:rPr>
-          <w:rtl w:val="0"/>
-        </w:rPr>
-      </w:r>
-    </w:p>
-    <w:p>
-      <w:pPr>
-        <w:numPr>
-          <w:ilvl w:val="2"/>
-          <w:numId w:val="3"/>
-        </w:numPr>
-        <w:ind w:left="2160" w:hanging="360"/>
-      </w:pPr>
-      <w:hyperlink r:id="rId13">
-        <w:r>
-          <w:rPr>
-            <w:color w:val="1155cc"/>
-            <w:u w:val="single"/>
-            <w:rtl w:val="0"/>
-          </w:rPr>
-          <w:t xml:space="preserve">Using the parameters of the Zipf–Mandelbrot law to measure diachronic lexical, syntactical and stylistic changes – a large-scale corpus analysis</w:t>
-        </w:r>
-      </w:hyperlink>
-      <w:r>
-        <w:rPr>
-          <w:rtl w:val="0"/>
-        </w:rPr>
-      </w:r>
-    </w:p>
-    <w:p>
-      <w:pPr>
-        <w:numPr>
-          <w:ilvl w:val="2"/>
-          <w:numId w:val="3"/>
-        </w:numPr>
-        <w:ind w:left="2160" w:hanging="360"/>
-      </w:pPr>
-      <w:hyperlink r:id="rId14">
-        <w:r>
-          <w:rPr>
-            <w:color w:val="1155cc"/>
-            <w:u w:val="single"/>
-            <w:rtl w:val="0"/>
-          </w:rPr>
-          <w:t xml:space="preserve">Reflecting on the quantitative turn in linguistics</w:t>
-        </w:r>
-      </w:hyperlink>
-      <w:r>
-        <w:rPr>
-          <w:rtl w:val="0"/>
-        </w:rPr>
-      </w:r>
-    </w:p>
-    <w:p>
-      <w:pPr>
-        <w:numPr>
-          <w:ilvl w:val="2"/>
-          <w:numId w:val="3"/>
-        </w:numPr>
-        <w:ind w:left="2160" w:hanging="360"/>
-      </w:pPr>
-      <w:hyperlink r:id="rId15">
-        <w:r>
-          <w:rPr>
-            <w:color w:val="1155cc"/>
-            <w:u w:val="single"/>
-            <w:rtl w:val="0"/>
-          </w:rPr>
-          <w:t xml:space="preserve">25 years of English Language and Linguistics: a celebration and analysis</w:t>
-        </w:r>
-      </w:hyperlink>
-      <w:r>
-        <w:rPr>
-          <w:rtl w:val="0"/>
-        </w:rPr>
-      </w:r>
-    </w:p>
-    <w:p>
-      <w:pPr>
-        <w:numPr>
-          <w:ilvl w:val="1"/>
-          <w:numId w:val="3"/>
-        </w:numPr>
-        <w:spacing w:after="0" w:afterAutospacing="0"/>
-        <w:ind w:left="1440" w:hanging="360"/>
-      </w:pPr>
-      <w:r>
-        <w:rPr>
-          <w:rtl w:val="0"/>
-        </w:rPr>
-        <w:t xml:space="preserve">Dakota</w:t>
-      </w:r>
-    </w:p>
-    <w:p>
-      <w:pPr>
-        <w:numPr>
-          <w:ilvl w:val="1"/>
-          <w:numId w:val="3"/>
-        </w:numPr>
-        <w:spacing w:after="0" w:afterAutospacing="0"/>
-        <w:ind w:left="1440" w:hanging="360"/>
-      </w:pPr>
-      <w:r>
-        <w:rPr>
-          <w:strike w:val="1"/>
-          <w:rtl w:val="0"/>
-        </w:rPr>
-        <w:t xml:space="preserve">Uyen</w:t>
-      </w:r>
-    </w:p>
-    <w:p>
-      <w:pPr>
-        <w:numPr>
-          <w:ilvl w:val="2"/>
-          <w:numId w:val="3"/>
-        </w:numPr>
-        <w:ind w:left="2160" w:hanging="360"/>
-      </w:pPr>
-      <w:hyperlink r:id="rId16">
         <w:r>
           <w:rPr>
             <w:strike w:val="1"/>
@@ -693,7 +616,7 @@
         </w:numPr>
         <w:ind w:left="2160" w:hanging="360"/>
       </w:pPr>
-      <w:hyperlink r:id="rId17">
+      <w:hyperlink r:id="rId13">
         <w:r>
           <w:rPr>
             <w:strike w:val="1"/>
@@ -719,7 +642,7 @@
         </w:numPr>
         <w:ind w:left="2160" w:hanging="360"/>
       </w:pPr>
-      <w:hyperlink r:id="rId18">
+      <w:hyperlink r:id="rId14">
         <w:r>
           <w:rPr>
             <w:strike w:val="1"/>
@@ -1178,7 +1101,7 @@
           <w:pgNumType w:start="1"/>
         </w:sectPr>
       </w:pPr>
-      <w:bookmarkStart w:colFirst="0" w:colLast="0" w:name="_muh5yrvb8ill" w:id="7"/>
+      <w:bookmarkStart w:colFirst="0" w:colLast="0" w:name="_3tudabskz49y" w:id="7"/>
       <w:bookmarkEnd w:id="7"/>
       <w:r>
         <w:rPr>
@@ -1235,7 +1158,7 @@
       <w:pPr>
         <w:rPr/>
       </w:pPr>
-      <w:hyperlink r:id="rId19">
+      <w:hyperlink r:id="rId15">
         <w:r>
           <w:rPr>
             <w:color w:val="0000ee"/>
@@ -1921,7 +1844,7 @@
         </w:rPr>
         <w:t xml:space="preserve">GDP DATA: </w:t>
       </w:r>
-      <w:hyperlink r:id="rId20">
+      <w:hyperlink r:id="rId16">
         <w:r>
           <w:rPr>
             <w:color w:val="1155cc"/>
@@ -2058,7 +1981,7 @@
           <w:pgNumType w:start="1"/>
         </w:sectPr>
       </w:pPr>
-      <w:bookmarkStart w:colFirst="0" w:colLast="0" w:name="_hyr4cg7dzdor" w:id="10"/>
+      <w:bookmarkStart w:colFirst="0" w:colLast="0" w:name="_jq7dtzf769oa" w:id="10"/>
       <w:bookmarkEnd w:id="10"/>
       <w:r>
         <w:rPr>
@@ -2180,6 +2103,7 @@
           <w:ilvl w:val="0"/>
           <w:numId w:val="9"/>
         </w:numPr>
+        <w:spacing w:after="0" w:afterAutospacing="0"/>
         <w:ind w:left="720" w:hanging="360"/>
       </w:pPr>
       <w:r>
@@ -2188,6 +2112,21 @@
           <w:rtl w:val="0"/>
         </w:rPr>
         <w:t xml:space="preserve">ACTION: Talk with Dr. Bybee (2025/02/14)</w:t>
+      </w:r>
+    </w:p>
+    <w:p>
+      <w:pPr>
+        <w:numPr>
+          <w:ilvl w:val="0"/>
+          <w:numId w:val="9"/>
+        </w:numPr>
+        <w:ind w:left="720" w:hanging="360"/>
+      </w:pPr>
+      <w:r>
+        <w:rPr>
+          <w:rtl w:val="0"/>
+        </w:rPr>
+        <w:t xml:space="preserve">ACTION: Update Dr. Bybee about project progression</w:t>
       </w:r>
     </w:p>
     <w:p>
@@ -2322,7 +2261,7 @@
           <w:pgNumType w:start="1"/>
         </w:sectPr>
       </w:pPr>
-      <w:bookmarkStart w:colFirst="0" w:colLast="0" w:name="_kr1frncwvi3o" w:id="15"/>
+      <w:bookmarkStart w:colFirst="0" w:colLast="0" w:name="_gkzpb5j6t43" w:id="15"/>
       <w:bookmarkEnd w:id="15"/>
       <w:r>
         <w:rPr>
@@ -2386,7 +2325,7 @@
         </w:rPr>
         <w:t xml:space="preserve">Get clarity on next steps for our research with </w:t>
       </w:r>
-      <w:hyperlink r:id="rId21">
+      <w:hyperlink r:id="rId17">
         <w:r>
           <w:rPr>
             <w:color w:val="1155cc"/>
@@ -2483,7 +2422,7 @@
         </w:rPr>
         <w:t xml:space="preserve">Does she know french? (</w:t>
       </w:r>
-      <w:hyperlink r:id="rId22">
+      <w:hyperlink r:id="rId18">
         <w:r>
           <w:rPr>
             <w:color w:val="1155cc"/>
@@ -2557,7 +2496,7 @@
         </w:rPr>
         <w:t xml:space="preserve">However, because most linguistic change appears to be quite gradual, with slowly changing meanings and distributions and overlapping stages, a problem arises for a theory with discrete constituent structure. Evidence from the gradualness of change has led some researchers to doubt discrete categories and structures (</w:t>
       </w:r>
-      <w:hyperlink r:id="rId23">
+      <w:hyperlink r:id="rId19">
         <w:r>
           <w:rPr>
             <w:rFonts w:ascii="Arial" w:cs="Arial" w:eastAsia="Arial" w:hAnsi="Arial"/>
@@ -2581,7 +2520,7 @@
         </w:rPr>
         <w:t xml:space="preserve">; </w:t>
       </w:r>
-      <w:hyperlink r:id="rId24">
+      <w:hyperlink r:id="rId20">
         <w:r>
           <w:rPr>
             <w:rFonts w:ascii="Arial" w:cs="Arial" w:eastAsia="Arial" w:hAnsi="Arial"/>
@@ -2605,7 +2544,7 @@
         </w:rPr>
         <w:t xml:space="preserve">; </w:t>
       </w:r>
-      <w:hyperlink r:id="rId25">
+      <w:hyperlink r:id="rId21">
         <w:r>
           <w:rPr>
             <w:rFonts w:ascii="Arial" w:cs="Arial" w:eastAsia="Arial" w:hAnsi="Arial"/>
@@ -2654,7 +2593,7 @@
         </w:rPr>
         <w:t xml:space="preserve">Continuing from </w:t>
       </w:r>
-      <w:hyperlink r:id="rId26">
+      <w:hyperlink r:id="rId22">
         <w:r>
           <w:rPr>
             <w:rFonts w:ascii="Arial" w:cs="Arial" w:eastAsia="Arial" w:hAnsi="Arial"/>
@@ -2905,7 +2844,7 @@
       <w:pPr>
         <w:rPr/>
         <w:sectPr>
-          <w:headerReference r:id="rId27" w:type="default"/>
+          <w:headerReference r:id="rId23" w:type="default"/>
           <w:type w:val="nextPage"/>
           <w:pgSz w:h="15840" w:w="12240" w:orient="portrait"/>
           <w:pgMar w:bottom="1440" w:top="1440" w:left="1440" w:right="1440" w:header="720" w:footer="720"/>
@@ -2938,14 +2877,14 @@
         <w:jc w:val="left"/>
         <w:rPr/>
         <w:sectPr>
-          <w:headerReference r:id="rId28" w:type="default"/>
+          <w:headerReference r:id="rId24" w:type="default"/>
           <w:type w:val="nextPage"/>
           <w:pgSz w:h="15840" w:w="12240" w:orient="portrait"/>
           <w:pgMar w:bottom="1440" w:top="1440" w:left="1440" w:right="1440" w:header="720" w:footer="720"/>
           <w:pgNumType w:start="1"/>
         </w:sectPr>
       </w:pPr>
-      <w:bookmarkStart w:colFirst="0" w:colLast="0" w:name="_uzq6t4c4u34b" w:id="18"/>
+      <w:bookmarkStart w:colFirst="0" w:colLast="0" w:name="_m0hckls4g5bn" w:id="18"/>
       <w:bookmarkEnd w:id="18"/>
       <w:r>
         <w:rPr>
@@ -2983,7 +2922,7 @@
         </w:rPr>
         <w:t xml:space="preserve">Documents all of the potential literature sources — categorized by their relevant subject matter. Claim the source you’re reading by changing the font color to your associated color. Annotate the source in the </w:t>
       </w:r>
-      <w:hyperlink r:id="rId29">
+      <w:hyperlink r:id="rId25">
         <w:r>
           <w:rPr>
             <w:i w:val="1"/>
@@ -3004,544 +2943,83 @@
     </w:p>
     <w:p>
       <w:pPr>
-        <w:rPr>
-          <w:i w:val="1"/>
-          <w:color w:val="ea9999"/>
-        </w:rPr>
-      </w:pPr>
-      <w:r>
-        <w:rPr>
-          <w:i w:val="1"/>
-          <w:rtl w:val="0"/>
-        </w:rPr>
-        <w:t xml:space="preserve">Dibs for literature review — </w:t>
-      </w:r>
-      <w:r>
-        <w:rPr>
-          <w:i w:val="1"/>
-          <w:color w:val="38761d"/>
-          <w:rtl w:val="0"/>
-        </w:rPr>
-        <w:t xml:space="preserve">Samy Bakikerali</w:t>
-      </w:r>
-      <w:r>
-        <w:rPr>
-          <w:i w:val="1"/>
-          <w:rtl w:val="0"/>
-        </w:rPr>
-        <w:t xml:space="preserve">, Gloria Chen, </w:t>
-      </w:r>
-      <w:r>
-        <w:rPr>
-          <w:i w:val="1"/>
-          <w:color w:val="ff9900"/>
-          <w:rtl w:val="0"/>
-        </w:rPr>
-        <w:t xml:space="preserve">Bao Dinh</w:t>
-      </w:r>
-      <w:r>
-        <w:rPr>
-          <w:i w:val="1"/>
-          <w:rtl w:val="0"/>
-        </w:rPr>
-        <w:t xml:space="preserve">,</w:t>
-      </w:r>
-      <w:r>
-        <w:rPr>
-          <w:i w:val="1"/>
-          <w:color w:val="f9cb9c"/>
-          <w:rtl w:val="0"/>
-        </w:rPr>
-        <w:t xml:space="preserve"> </w:t>
-      </w:r>
-      <w:r>
-        <w:rPr>
-          <w:i w:val="1"/>
-          <w:color w:val="a64d79"/>
-          <w:rtl w:val="0"/>
-        </w:rPr>
-        <w:t xml:space="preserve">Dakota Ellis</w:t>
-      </w:r>
-      <w:r>
-        <w:rPr>
-          <w:i w:val="1"/>
-          <w:rtl w:val="0"/>
-        </w:rPr>
-        <w:t xml:space="preserve">, </w:t>
-      </w:r>
-      <w:r>
-        <w:rPr>
-          <w:i w:val="1"/>
-          <w:color w:val="ea9999"/>
-          <w:rtl w:val="0"/>
-        </w:rPr>
-        <w:t xml:space="preserve">Uyen Le</w:t>
-      </w:r>
-    </w:p>
-    <w:p>
-      <w:pPr>
-        <w:rPr/>
-      </w:pPr>
-      <w:r>
-        <w:rPr>
-          <w:rtl w:val="0"/>
-        </w:rPr>
-      </w:r>
-    </w:p>
-    <w:p>
-      <w:pPr>
-        <w:pStyle w:val="Heading1"/>
-        <w:rPr/>
-      </w:pPr>
-      <w:bookmarkStart w:colFirst="0" w:colLast="0" w:name="_6n94c158x1xs" w:id="19"/>
-      <w:bookmarkEnd w:id="19"/>
-      <w:r>
-        <w:rPr>
-          <w:rtl w:val="0"/>
-        </w:rPr>
-        <w:t xml:space="preserve">Understanding Language</w:t>
-      </w:r>
-    </w:p>
-    <w:p>
-      <w:pPr>
-        <w:rPr>
-          <w:color w:val="ea9999"/>
-        </w:rPr>
-      </w:pPr>
-      <w:hyperlink r:id="rId30">
-        <w:r>
-          <w:rPr>
-            <w:color w:val="ea9999"/>
-            <w:u w:val="single"/>
-            <w:rtl w:val="0"/>
-          </w:rPr>
-          <w:t xml:space="preserve">The language instinct: How the mind creates language</w:t>
-        </w:r>
-      </w:hyperlink>
-      <w:r>
-        <w:rPr>
-          <w:rtl w:val="0"/>
-        </w:rPr>
-      </w:r>
-    </w:p>
-    <w:p>
-      <w:pPr>
-        <w:rPr/>
-      </w:pPr>
-      <w:hyperlink r:id="rId31">
-        <w:r>
-          <w:rPr>
-            <w:u w:val="single"/>
-            <w:rtl w:val="0"/>
-          </w:rPr>
-          <w:t xml:space="preserve">Language Change and Historical Reconstruction</w:t>
-        </w:r>
-      </w:hyperlink>
-      <w:r>
-        <w:rPr>
-          <w:rtl w:val="0"/>
-        </w:rPr>
-      </w:r>
-    </w:p>
-    <w:p>
-      <w:pPr>
-        <w:rPr/>
-      </w:pPr>
-      <w:hyperlink r:id="rId32">
-        <w:r>
-          <w:rPr>
-            <w:color w:val="1155cc"/>
-            <w:u w:val="single"/>
-            <w:rtl w:val="0"/>
-          </w:rPr>
-          <w:t xml:space="preserve">Bilingualism: The good, the bad, and the indifferent</w:t>
-        </w:r>
-      </w:hyperlink>
-      <w:r>
-        <w:rPr>
-          <w:rtl w:val="0"/>
-        </w:rPr>
-      </w:r>
-    </w:p>
-    <w:p>
-      <w:pPr>
-        <w:rPr/>
-      </w:pPr>
-      <w:hyperlink r:id="rId33">
-        <w:r>
-          <w:rPr>
-            <w:color w:val="1155cc"/>
-            <w:u w:val="single"/>
-            <w:rtl w:val="0"/>
-          </w:rPr>
-          <w:t xml:space="preserve">The Globalization of Language</w:t>
-        </w:r>
-      </w:hyperlink>
-      <w:r>
-        <w:rPr>
-          <w:rtl w:val="0"/>
-        </w:rPr>
-      </w:r>
-    </w:p>
-    <w:p>
-      <w:pPr>
-        <w:rPr>
-          <w:color w:val="a64d79"/>
-        </w:rPr>
-      </w:pPr>
-      <w:hyperlink r:id="rId34">
-        <w:r>
-          <w:rPr>
-            <w:color w:val="a64d79"/>
-            <w:u w:val="single"/>
-            <w:rtl w:val="0"/>
-          </w:rPr>
-          <w:t xml:space="preserve">Internal and external forces in language change</w:t>
-        </w:r>
-      </w:hyperlink>
-      <w:r>
-        <w:rPr>
-          <w:rtl w:val="0"/>
-        </w:rPr>
-      </w:r>
-    </w:p>
-    <w:p>
-      <w:pPr>
-        <w:rPr>
-          <w:color w:val="a64d79"/>
-        </w:rPr>
-      </w:pPr>
-      <w:hyperlink r:id="rId35">
-        <w:r>
-          <w:rPr>
-            <w:color w:val="c27ba0"/>
-            <w:u w:val="single"/>
-            <w:rtl w:val="0"/>
-          </w:rPr>
-          <w:t xml:space="preserve">How Many Is Enough?—Statistical Principles for Lexicostatistics - PMC</w:t>
-        </w:r>
-      </w:hyperlink>
-      <w:r>
-        <w:rPr>
-          <w:rtl w:val="0"/>
-        </w:rPr>
-      </w:r>
-    </w:p>
-    <w:p>
-      <w:pPr>
-        <w:pStyle w:val="Heading1"/>
-        <w:rPr/>
-      </w:pPr>
-      <w:bookmarkStart w:colFirst="0" w:colLast="0" w:name="_rc705vgzb3ea" w:id="20"/>
-      <w:bookmarkEnd w:id="20"/>
-      <w:r>
-        <w:rPr>
-          <w:rtl w:val="0"/>
-        </w:rPr>
-        <w:t xml:space="preserve">Dr. Joan Bybee</w:t>
-      </w:r>
-    </w:p>
-    <w:p>
-      <w:pPr>
-        <w:rPr/>
-      </w:pPr>
-      <w:hyperlink r:id="rId36">
-        <w:r>
-          <w:rPr>
-            <w:color w:val="1155cc"/>
-            <w:u w:val="single"/>
-            <w:rtl w:val="0"/>
-          </w:rPr>
-          <w:t xml:space="preserve">Word frequency and context of use in the lexical diffusion of phonetically conditioned sound change</w:t>
-        </w:r>
-      </w:hyperlink>
-      <w:r>
-        <w:rPr>
-          <w:rtl w:val="0"/>
-        </w:rPr>
-      </w:r>
-    </w:p>
-    <w:p>
-      <w:pPr>
-        <w:rPr/>
-      </w:pPr>
-      <w:hyperlink r:id="rId37">
-        <w:r>
-          <w:rPr>
-            <w:color w:val="1155cc"/>
-            <w:u w:val="single"/>
-            <w:rtl w:val="0"/>
-          </w:rPr>
-          <w:t xml:space="preserve">How plausible is the hypothesis that population size and dispersal are related to phoneme inventory size? Introducing and commenting on a debate</w:t>
-        </w:r>
-      </w:hyperlink>
-      <w:r>
-        <w:rPr>
-          <w:rtl w:val="0"/>
-        </w:rPr>
-      </w:r>
-    </w:p>
-    <w:p>
-      <w:pPr>
-        <w:rPr/>
-      </w:pPr>
-      <w:hyperlink r:id="rId38">
-        <w:r>
-          <w:rPr>
-            <w:color w:val="1155cc"/>
-            <w:u w:val="single"/>
-            <w:rtl w:val="0"/>
-          </w:rPr>
-          <w:t xml:space="preserve">Language universals and usage-based theory</w:t>
-        </w:r>
-      </w:hyperlink>
-      <w:r>
-        <w:rPr>
-          <w:rtl w:val="0"/>
-        </w:rPr>
-      </w:r>
-    </w:p>
-    <w:p>
-      <w:pPr>
-        <w:rPr/>
-      </w:pPr>
-      <w:hyperlink r:id="rId39">
-        <w:r>
-          <w:rPr>
-            <w:color w:val="1155cc"/>
-            <w:u w:val="single"/>
-            <w:rtl w:val="0"/>
-          </w:rPr>
-          <w:t xml:space="preserve">Language change and universals</w:t>
-        </w:r>
-      </w:hyperlink>
-      <w:r>
-        <w:rPr>
-          <w:rtl w:val="0"/>
-        </w:rPr>
-      </w:r>
-    </w:p>
-    <w:p>
-      <w:pPr>
-        <w:pStyle w:val="Heading1"/>
-        <w:rPr/>
-      </w:pPr>
-      <w:bookmarkStart w:colFirst="0" w:colLast="0" w:name="_uo00q7ml52p3" w:id="21"/>
-      <w:bookmarkEnd w:id="21"/>
-      <w:r>
-        <w:rPr>
-          <w:rtl w:val="0"/>
-        </w:rPr>
-        <w:t xml:space="preserve">Google Books Corpus</w:t>
-      </w:r>
-    </w:p>
-    <w:p>
-      <w:pPr>
-        <w:rPr>
-          <w:color w:val="ff9900"/>
-        </w:rPr>
-      </w:pPr>
-      <w:hyperlink r:id="rId40">
-        <w:r>
-          <w:rPr>
-            <w:color w:val="ff9900"/>
-            <w:u w:val="single"/>
-            <w:rtl w:val="0"/>
-          </w:rPr>
-          <w:t xml:space="preserve">Quantitative analysis of culture using millions of digitized books</w:t>
-        </w:r>
-      </w:hyperlink>
-      <w:r>
-        <w:rPr>
-          <w:rtl w:val="0"/>
-        </w:rPr>
-      </w:r>
-    </w:p>
-    <w:p>
-      <w:pPr>
-        <w:rPr/>
-      </w:pPr>
-      <w:hyperlink r:id="rId41">
-        <w:r>
-          <w:rPr>
-            <w:color w:val="1155cc"/>
-            <w:u w:val="single"/>
-            <w:rtl w:val="0"/>
-          </w:rPr>
-          <w:t xml:space="preserve">Syntactic Annotations for the Google Books NGram Corpus</w:t>
-        </w:r>
-      </w:hyperlink>
-      <w:r>
-        <w:rPr>
-          <w:rtl w:val="0"/>
-        </w:rPr>
-      </w:r>
-    </w:p>
-    <w:p>
-      <w:pPr>
-        <w:rPr>
-          <w:color w:val="ff9900"/>
-        </w:rPr>
-      </w:pPr>
-      <w:hyperlink r:id="rId42">
-        <w:r>
-          <w:rPr>
-            <w:color w:val="ff9900"/>
-            <w:u w:val="single"/>
-            <w:rtl w:val="0"/>
-          </w:rPr>
-          <w:t xml:space="preserve">Characterizing the Google Books Corpus: Strong Limits to Inferences of Socio-Cultural and Linguistic Evolution</w:t>
-        </w:r>
-      </w:hyperlink>
-      <w:r>
-        <w:rPr>
-          <w:rtl w:val="0"/>
-        </w:rPr>
-      </w:r>
-    </w:p>
-    <w:p>
-      <w:pPr>
-        <w:rPr/>
-      </w:pPr>
-      <w:hyperlink r:id="rId43">
-        <w:r>
-          <w:rPr>
-            <w:color w:val="1155cc"/>
-            <w:u w:val="single"/>
-            <w:rtl w:val="0"/>
-          </w:rPr>
-          <w:t xml:space="preserve">Using the Google N-Gram corpus to measure cultural complexity</w:t>
-        </w:r>
-      </w:hyperlink>
-      <w:r>
-        <w:rPr>
-          <w:rtl w:val="0"/>
-        </w:rPr>
-      </w:r>
-    </w:p>
-    <w:p>
-      <w:pPr>
-        <w:rPr>
-          <w:color w:val="ff9900"/>
-        </w:rPr>
-      </w:pPr>
-      <w:hyperlink r:id="rId44">
-        <w:r>
-          <w:rPr>
-            <w:color w:val="ff9900"/>
-            <w:u w:val="single"/>
-            <w:rtl w:val="0"/>
-          </w:rPr>
-          <w:t xml:space="preserve">The impact of lacking metadata for the measurement of cultural and linguistic change using the Google Ngram data sets—Reconstructing the composition of the German corpus in times of WWII</w:t>
-        </w:r>
-      </w:hyperlink>
-      <w:r>
-        <w:rPr>
-          <w:rtl w:val="0"/>
-        </w:rPr>
-      </w:r>
-    </w:p>
-    <w:p>
-      <w:pPr>
-        <w:pStyle w:val="Heading1"/>
-        <w:rPr/>
-      </w:pPr>
-      <w:bookmarkStart w:colFirst="0" w:colLast="0" w:name="_dhghw42qj2kw" w:id="22"/>
-      <w:bookmarkEnd w:id="22"/>
-      <w:r>
-        <w:rPr>
-          <w:rtl w:val="0"/>
-        </w:rPr>
-        <w:t xml:space="preserve">Diachronic Corpus Linguistics</w:t>
-      </w:r>
-    </w:p>
-    <w:p>
-      <w:pPr>
-        <w:rPr>
-          <w:color w:val="ff9900"/>
-        </w:rPr>
-      </w:pPr>
-      <w:hyperlink r:id="rId45">
-        <w:r>
-          <w:rPr>
-            <w:color w:val="ff9900"/>
-            <w:u w:val="single"/>
-            <w:rtl w:val="0"/>
-          </w:rPr>
-          <w:t xml:space="preserve">Why the quantitative analysis of diachronic corpora that does not consider the temporal aspect of time-series can lead to wrong conclusions</w:t>
-        </w:r>
-      </w:hyperlink>
-      <w:r>
-        <w:rPr>
-          <w:rtl w:val="0"/>
-        </w:rPr>
-      </w:r>
-    </w:p>
-    <w:p>
-      <w:pPr>
-        <w:rPr/>
-      </w:pPr>
-      <w:hyperlink r:id="rId46">
-        <w:r>
-          <w:rPr>
-            <w:color w:val="ff9900"/>
-            <w:u w:val="single"/>
-            <w:rtl w:val="0"/>
-          </w:rPr>
-          <w:t xml:space="preserve">Using the parameters of the Zipf–Mandelbrot law to measure diachronic lexical, syntactical and stylistic changes – a large-scale corpus analysis</w:t>
-        </w:r>
-      </w:hyperlink>
-      <w:r>
-        <w:rPr>
-          <w:rtl w:val="0"/>
-        </w:rPr>
-      </w:r>
-    </w:p>
-    <w:p>
-      <w:pPr>
-        <w:rPr>
-          <w:color w:val="ff9900"/>
-        </w:rPr>
-      </w:pPr>
-      <w:hyperlink r:id="rId47">
-        <w:r>
-          <w:rPr>
-            <w:color w:val="ff9900"/>
-            <w:u w:val="single"/>
-            <w:rtl w:val="0"/>
-          </w:rPr>
-          <w:t xml:space="preserve">Reflecting on the quantitative turn in linguistics</w:t>
-        </w:r>
-      </w:hyperlink>
-      <w:r>
-        <w:rPr>
-          <w:rtl w:val="0"/>
-        </w:rPr>
-      </w:r>
-    </w:p>
-    <w:p>
-      <w:pPr>
-        <w:rPr>
-          <w:color w:val="ff9900"/>
-        </w:rPr>
+        <w:rPr/>
         <w:sectPr>
-          <w:headerReference r:id="rId48" w:type="default"/>
+          <w:headerReference r:id="rId26" w:type="default"/>
           <w:type w:val="nextPage"/>
           <w:pgSz w:h="15840" w:w="12240" w:orient="portrait"/>
           <w:pgMar w:bottom="1440" w:top="1440" w:left="1440" w:right="1440" w:header="720" w:footer="720"/>
           <w:pgNumType w:start="1"/>
         </w:sectPr>
       </w:pPr>
-      <w:hyperlink r:id="rId49">
-        <w:r>
-          <w:rPr>
-            <w:color w:val="ff9900"/>
-            <w:u w:val="single"/>
-            <w:rtl w:val="0"/>
-          </w:rPr>
-          <w:t xml:space="preserve">25 years of English Language and Linguistics: a celebration and analysis</w:t>
-        </w:r>
-      </w:hyperlink>
+      <w:r>
+        <w:rPr>
+          <w:i w:val="1"/>
+          <w:rtl w:val="0"/>
+        </w:rPr>
+        <w:t xml:space="preserve">Dibs for literature review — </w:t>
+      </w:r>
+      <w:r>
+        <w:rPr>
+          <w:i w:val="1"/>
+          <w:color w:val="38761d"/>
+          <w:rtl w:val="0"/>
+        </w:rPr>
+        <w:t xml:space="preserve">Samy Bakikerali</w:t>
+      </w:r>
+      <w:r>
+        <w:rPr>
+          <w:i w:val="1"/>
+          <w:rtl w:val="0"/>
+        </w:rPr>
+        <w:t xml:space="preserve">, Gloria Chen, </w:t>
+      </w:r>
+      <w:r>
+        <w:rPr>
+          <w:i w:val="1"/>
+          <w:color w:val="ff9900"/>
+          <w:rtl w:val="0"/>
+        </w:rPr>
+        <w:t xml:space="preserve">Bao Dinh</w:t>
+      </w:r>
+      <w:r>
+        <w:rPr>
+          <w:i w:val="1"/>
+          <w:rtl w:val="0"/>
+        </w:rPr>
+        <w:t xml:space="preserve">,</w:t>
+      </w:r>
+      <w:r>
+        <w:rPr>
+          <w:i w:val="1"/>
+          <w:color w:val="f9cb9c"/>
+          <w:rtl w:val="0"/>
+        </w:rPr>
+        <w:t xml:space="preserve"> </w:t>
+      </w:r>
+      <w:r>
+        <w:rPr>
+          <w:i w:val="1"/>
+          <w:color w:val="a64d79"/>
+          <w:rtl w:val="0"/>
+        </w:rPr>
+        <w:t xml:space="preserve">Dakota Ellis</w:t>
+      </w:r>
+      <w:r>
+        <w:rPr>
+          <w:i w:val="1"/>
+          <w:rtl w:val="0"/>
+        </w:rPr>
+        <w:t xml:space="preserve">, </w:t>
+      </w:r>
+      <w:r>
+        <w:rPr>
+          <w:i w:val="1"/>
+          <w:color w:val="ea9999"/>
+          <w:rtl w:val="0"/>
+        </w:rPr>
+        <w:t xml:space="preserve">Uyen Le</w:t>
+      </w:r>
       <w:r>
         <w:rPr>
           <w:rtl w:val="0"/>
@@ -3566,19 +3044,17 @@
         <w:spacing w:after="0" w:before="0" w:line="276" w:lineRule="auto"/>
         <w:ind w:left="0" w:right="0" w:firstLine="0"/>
         <w:jc w:val="left"/>
-        <w:rPr>
-          <w:color w:val="ff9900"/>
-        </w:rPr>
+        <w:rPr/>
         <w:sectPr>
-          <w:headerReference r:id="rId50" w:type="default"/>
+          <w:headerReference r:id="rId27" w:type="default"/>
           <w:type w:val="nextPage"/>
           <w:pgSz w:h="15840" w:w="12240" w:orient="portrait"/>
           <w:pgMar w:bottom="1440" w:top="1440" w:left="1440" w:right="1440" w:header="720" w:footer="720"/>
           <w:pgNumType w:start="1"/>
         </w:sectPr>
       </w:pPr>
-      <w:bookmarkStart w:colFirst="0" w:colLast="0" w:name="_4eyw6rchc2ye" w:id="23"/>
-      <w:bookmarkEnd w:id="23"/>
+      <w:bookmarkStart w:colFirst="0" w:colLast="0" w:name="_vxx6jkcw8xeq" w:id="19"/>
+      <w:bookmarkEnd w:id="19"/>
       <w:r>
         <w:rPr>
           <w:rFonts w:ascii="Lato" w:cs="Lato" w:eastAsia="Lato" w:hAnsi="Lato"/>
@@ -3621,6 +3097,442 @@
         <w:pStyle w:val="Heading1"/>
         <w:rPr/>
       </w:pPr>
+      <w:bookmarkStart w:colFirst="0" w:colLast="0" w:name="_6n94c158x1xs" w:id="20"/>
+      <w:bookmarkEnd w:id="20"/>
+      <w:r>
+        <w:rPr>
+          <w:rtl w:val="0"/>
+        </w:rPr>
+        <w:t xml:space="preserve">Understanding Language</w:t>
+      </w:r>
+    </w:p>
+    <w:p>
+      <w:pPr>
+        <w:rPr/>
+      </w:pPr>
+      <w:hyperlink r:id="rId28">
+        <w:r>
+          <w:rPr>
+            <w:color w:val="1155cc"/>
+            <w:u w:val="single"/>
+            <w:rtl w:val="0"/>
+          </w:rPr>
+          <w:t xml:space="preserve">The language instinct: How the mind creates language</w:t>
+        </w:r>
+      </w:hyperlink>
+      <w:r>
+        <w:rPr>
+          <w:rtl w:val="0"/>
+        </w:rPr>
+      </w:r>
+    </w:p>
+    <w:p>
+      <w:pPr>
+        <w:rPr/>
+      </w:pPr>
+      <w:hyperlink r:id="rId29">
+        <w:r>
+          <w:rPr>
+            <w:color w:val="1155cc"/>
+            <w:u w:val="single"/>
+            <w:rtl w:val="0"/>
+          </w:rPr>
+          <w:t xml:space="preserve">Language Change and Historical Reconstruction</w:t>
+        </w:r>
+      </w:hyperlink>
+      <w:r>
+        <w:rPr>
+          <w:rtl w:val="0"/>
+        </w:rPr>
+      </w:r>
+    </w:p>
+    <w:p>
+      <w:pPr>
+        <w:rPr/>
+      </w:pPr>
+      <w:hyperlink r:id="rId30">
+        <w:r>
+          <w:rPr>
+            <w:color w:val="1155cc"/>
+            <w:u w:val="single"/>
+            <w:rtl w:val="0"/>
+          </w:rPr>
+          <w:t xml:space="preserve">Bilingualism: The good, the bad, and the indifferent</w:t>
+        </w:r>
+      </w:hyperlink>
+      <w:r>
+        <w:rPr>
+          <w:rtl w:val="0"/>
+        </w:rPr>
+      </w:r>
+    </w:p>
+    <w:p>
+      <w:pPr>
+        <w:rPr/>
+      </w:pPr>
+      <w:hyperlink r:id="rId31">
+        <w:r>
+          <w:rPr>
+            <w:color w:val="1155cc"/>
+            <w:u w:val="single"/>
+            <w:rtl w:val="0"/>
+          </w:rPr>
+          <w:t xml:space="preserve">The Globalization of Language</w:t>
+        </w:r>
+      </w:hyperlink>
+      <w:r>
+        <w:rPr>
+          <w:rtl w:val="0"/>
+        </w:rPr>
+      </w:r>
+    </w:p>
+    <w:p>
+      <w:pPr>
+        <w:rPr/>
+      </w:pPr>
+      <w:hyperlink r:id="rId32">
+        <w:r>
+          <w:rPr>
+            <w:color w:val="1155cc"/>
+            <w:u w:val="single"/>
+            <w:rtl w:val="0"/>
+          </w:rPr>
+          <w:t xml:space="preserve">Internal and external forces in language change</w:t>
+        </w:r>
+      </w:hyperlink>
+      <w:r>
+        <w:rPr>
+          <w:rtl w:val="0"/>
+        </w:rPr>
+      </w:r>
+    </w:p>
+    <w:p>
+      <w:pPr>
+        <w:rPr/>
+      </w:pPr>
+      <w:hyperlink r:id="rId33">
+        <w:r>
+          <w:rPr>
+            <w:color w:val="1155cc"/>
+            <w:u w:val="single"/>
+            <w:rtl w:val="0"/>
+          </w:rPr>
+          <w:t xml:space="preserve">How Many Is Enough?—Statistical Principles for Lexicostatistics - PMC</w:t>
+        </w:r>
+      </w:hyperlink>
+      <w:r>
+        <w:rPr>
+          <w:rtl w:val="0"/>
+        </w:rPr>
+      </w:r>
+    </w:p>
+    <w:p>
+      <w:pPr>
+        <w:pStyle w:val="Heading1"/>
+        <w:rPr/>
+      </w:pPr>
+      <w:bookmarkStart w:colFirst="0" w:colLast="0" w:name="_rc705vgzb3ea" w:id="21"/>
+      <w:bookmarkEnd w:id="21"/>
+      <w:r>
+        <w:rPr>
+          <w:rtl w:val="0"/>
+        </w:rPr>
+        <w:t xml:space="preserve">Dr. Joan Bybee</w:t>
+      </w:r>
+    </w:p>
+    <w:p>
+      <w:pPr>
+        <w:rPr/>
+      </w:pPr>
+      <w:hyperlink r:id="rId34">
+        <w:r>
+          <w:rPr>
+            <w:color w:val="1155cc"/>
+            <w:u w:val="single"/>
+            <w:rtl w:val="0"/>
+          </w:rPr>
+          <w:t xml:space="preserve">Word frequency and context of use in the lexical diffusion of phonetically conditioned sound change</w:t>
+        </w:r>
+      </w:hyperlink>
+      <w:r>
+        <w:rPr>
+          <w:rtl w:val="0"/>
+        </w:rPr>
+      </w:r>
+    </w:p>
+    <w:p>
+      <w:pPr>
+        <w:rPr/>
+      </w:pPr>
+      <w:hyperlink r:id="rId35">
+        <w:r>
+          <w:rPr>
+            <w:color w:val="1155cc"/>
+            <w:u w:val="single"/>
+            <w:rtl w:val="0"/>
+          </w:rPr>
+          <w:t xml:space="preserve">How plausible is the hypothesis that population size and dispersal are related to phoneme inventory size? Introducing and commenting on a debate</w:t>
+        </w:r>
+      </w:hyperlink>
+      <w:r>
+        <w:rPr>
+          <w:rtl w:val="0"/>
+        </w:rPr>
+      </w:r>
+    </w:p>
+    <w:p>
+      <w:pPr>
+        <w:rPr/>
+      </w:pPr>
+      <w:hyperlink r:id="rId36">
+        <w:r>
+          <w:rPr>
+            <w:color w:val="1155cc"/>
+            <w:u w:val="single"/>
+            <w:rtl w:val="0"/>
+          </w:rPr>
+          <w:t xml:space="preserve">Language universals and usage-based theory</w:t>
+        </w:r>
+      </w:hyperlink>
+      <w:r>
+        <w:rPr>
+          <w:rtl w:val="0"/>
+        </w:rPr>
+      </w:r>
+    </w:p>
+    <w:p>
+      <w:pPr>
+        <w:rPr/>
+      </w:pPr>
+      <w:hyperlink r:id="rId37">
+        <w:r>
+          <w:rPr>
+            <w:color w:val="1155cc"/>
+            <w:u w:val="single"/>
+            <w:rtl w:val="0"/>
+          </w:rPr>
+          <w:t xml:space="preserve">Language change and universals</w:t>
+        </w:r>
+      </w:hyperlink>
+      <w:r>
+        <w:rPr>
+          <w:rtl w:val="0"/>
+        </w:rPr>
+      </w:r>
+    </w:p>
+    <w:p>
+      <w:pPr>
+        <w:pStyle w:val="Heading1"/>
+        <w:rPr/>
+      </w:pPr>
+      <w:bookmarkStart w:colFirst="0" w:colLast="0" w:name="_uo00q7ml52p3" w:id="22"/>
+      <w:bookmarkEnd w:id="22"/>
+      <w:r>
+        <w:rPr>
+          <w:rtl w:val="0"/>
+        </w:rPr>
+        <w:t xml:space="preserve">Google Books Corpus</w:t>
+      </w:r>
+    </w:p>
+    <w:p>
+      <w:pPr>
+        <w:rPr/>
+      </w:pPr>
+      <w:hyperlink r:id="rId38">
+        <w:r>
+          <w:rPr>
+            <w:color w:val="1155cc"/>
+            <w:u w:val="single"/>
+            <w:rtl w:val="0"/>
+          </w:rPr>
+          <w:t xml:space="preserve">Quantitative analysis of culture using millions of digitized books</w:t>
+        </w:r>
+      </w:hyperlink>
+      <w:r>
+        <w:rPr>
+          <w:rtl w:val="0"/>
+        </w:rPr>
+      </w:r>
+    </w:p>
+    <w:p>
+      <w:pPr>
+        <w:rPr/>
+      </w:pPr>
+      <w:hyperlink r:id="rId39">
+        <w:r>
+          <w:rPr>
+            <w:color w:val="1155cc"/>
+            <w:u w:val="single"/>
+            <w:rtl w:val="0"/>
+          </w:rPr>
+          <w:t xml:space="preserve">Syntactic Annotations for the Google Books NGram Corpus</w:t>
+        </w:r>
+      </w:hyperlink>
+      <w:r>
+        <w:rPr>
+          <w:rtl w:val="0"/>
+        </w:rPr>
+      </w:r>
+    </w:p>
+    <w:p>
+      <w:pPr>
+        <w:rPr/>
+      </w:pPr>
+      <w:hyperlink r:id="rId40">
+        <w:r>
+          <w:rPr>
+            <w:color w:val="1155cc"/>
+            <w:u w:val="single"/>
+            <w:rtl w:val="0"/>
+          </w:rPr>
+          <w:t xml:space="preserve">Characterizing the Google Books Corpus: Strong Limits to Inferences of Socio-Cultural and Linguistic Evolution</w:t>
+        </w:r>
+      </w:hyperlink>
+      <w:r>
+        <w:rPr>
+          <w:rtl w:val="0"/>
+        </w:rPr>
+      </w:r>
+    </w:p>
+    <w:p>
+      <w:pPr>
+        <w:rPr/>
+      </w:pPr>
+      <w:hyperlink r:id="rId41">
+        <w:r>
+          <w:rPr>
+            <w:color w:val="1155cc"/>
+            <w:u w:val="single"/>
+            <w:rtl w:val="0"/>
+          </w:rPr>
+          <w:t xml:space="preserve">Using the Google N-Gram corpus to measure cultural complexity</w:t>
+        </w:r>
+      </w:hyperlink>
+      <w:r>
+        <w:rPr>
+          <w:rtl w:val="0"/>
+        </w:rPr>
+      </w:r>
+    </w:p>
+    <w:p>
+      <w:pPr>
+        <w:rPr/>
+      </w:pPr>
+      <w:hyperlink r:id="rId42">
+        <w:r>
+          <w:rPr>
+            <w:color w:val="1155cc"/>
+            <w:u w:val="single"/>
+            <w:rtl w:val="0"/>
+          </w:rPr>
+          <w:t xml:space="preserve">The impact of lacking metadata for the measurement of cultural and linguistic change using the Google Ngram data sets—Reconstructing the composition of the German corpus in times of WWII</w:t>
+        </w:r>
+      </w:hyperlink>
+      <w:r>
+        <w:rPr>
+          <w:rtl w:val="0"/>
+        </w:rPr>
+      </w:r>
+    </w:p>
+    <w:p>
+      <w:pPr>
+        <w:pStyle w:val="Heading1"/>
+        <w:rPr/>
+      </w:pPr>
+      <w:bookmarkStart w:colFirst="0" w:colLast="0" w:name="_dhghw42qj2kw" w:id="23"/>
+      <w:bookmarkEnd w:id="23"/>
+      <w:r>
+        <w:rPr>
+          <w:rtl w:val="0"/>
+        </w:rPr>
+        <w:t xml:space="preserve">Diachronic Corpus Linguistics</w:t>
+      </w:r>
+    </w:p>
+    <w:p>
+      <w:pPr>
+        <w:rPr/>
+      </w:pPr>
+      <w:hyperlink r:id="rId43">
+        <w:r>
+          <w:rPr>
+            <w:color w:val="1155cc"/>
+            <w:u w:val="single"/>
+            <w:rtl w:val="0"/>
+          </w:rPr>
+          <w:t xml:space="preserve">Why the quantitative analysis of diachronic corpora that does not consider the temporal aspect of time-series can lead to wrong conclusions</w:t>
+        </w:r>
+      </w:hyperlink>
+      <w:r>
+        <w:rPr>
+          <w:rtl w:val="0"/>
+        </w:rPr>
+      </w:r>
+    </w:p>
+    <w:p>
+      <w:pPr>
+        <w:rPr/>
+      </w:pPr>
+      <w:hyperlink r:id="rId44">
+        <w:r>
+          <w:rPr>
+            <w:color w:val="1155cc"/>
+            <w:u w:val="single"/>
+            <w:rtl w:val="0"/>
+          </w:rPr>
+          <w:t xml:space="preserve">Using the parameters of the Zipf–Mandelbrot law to measure diachronic lexical, syntactical and stylistic changes – a large-scale corpus analysis</w:t>
+        </w:r>
+      </w:hyperlink>
+      <w:r>
+        <w:rPr>
+          <w:rtl w:val="0"/>
+        </w:rPr>
+      </w:r>
+    </w:p>
+    <w:p>
+      <w:pPr>
+        <w:rPr/>
+      </w:pPr>
+      <w:hyperlink r:id="rId45">
+        <w:r>
+          <w:rPr>
+            <w:color w:val="1155cc"/>
+            <w:u w:val="single"/>
+            <w:rtl w:val="0"/>
+          </w:rPr>
+          <w:t xml:space="preserve">Reflecting on the quantitative turn in linguistics</w:t>
+        </w:r>
+      </w:hyperlink>
+      <w:r>
+        <w:rPr>
+          <w:rtl w:val="0"/>
+        </w:rPr>
+      </w:r>
+    </w:p>
+    <w:p>
+      <w:pPr>
+        <w:rPr/>
+      </w:pPr>
+      <w:hyperlink r:id="rId46">
+        <w:r>
+          <w:rPr>
+            <w:color w:val="1155cc"/>
+            <w:u w:val="single"/>
+            <w:rtl w:val="0"/>
+          </w:rPr>
+          <w:t xml:space="preserve">25 years of English Language and Linguistics: a celebration and analysis</w:t>
+        </w:r>
+      </w:hyperlink>
+      <w:r>
+        <w:rPr>
+          <w:rtl w:val="0"/>
+        </w:rPr>
+      </w:r>
+    </w:p>
+    <w:p>
+      <w:pPr>
+        <w:pStyle w:val="Heading1"/>
+        <w:rPr/>
+      </w:pPr>
       <w:bookmarkStart w:colFirst="0" w:colLast="0" w:name="_xo0zuw8v0oht" w:id="24"/>
       <w:bookmarkEnd w:id="24"/>
       <w:r>
@@ -3634,7 +3546,7 @@
       <w:pPr>
         <w:rPr/>
       </w:pPr>
-      <w:hyperlink r:id="rId51">
+      <w:hyperlink r:id="rId47">
         <w:r>
           <w:rPr>
             <w:color w:val="1155cc"/>
@@ -3654,7 +3566,7 @@
       <w:pPr>
         <w:rPr/>
       </w:pPr>
-      <w:hyperlink r:id="rId52">
+      <w:hyperlink r:id="rId48">
         <w:r>
           <w:rPr>
             <w:color w:val="1155cc"/>
@@ -3674,7 +3586,7 @@
       <w:pPr>
         <w:rPr/>
       </w:pPr>
-      <w:hyperlink r:id="rId53">
+      <w:hyperlink r:id="rId49">
         <w:r>
           <w:rPr>
             <w:color w:val="1155cc"/>
@@ -3694,7 +3606,7 @@
       <w:pPr>
         <w:rPr/>
       </w:pPr>
-      <w:hyperlink r:id="rId54">
+      <w:hyperlink r:id="rId50">
         <w:r>
           <w:rPr>
             <w:color w:val="1155cc"/>
@@ -3714,7 +3626,7 @@
       <w:pPr>
         <w:rPr/>
       </w:pPr>
-      <w:hyperlink r:id="rId55">
+      <w:hyperlink r:id="rId51">
         <w:r>
           <w:rPr>
             <w:color w:val="1155cc"/>
@@ -3734,7 +3646,7 @@
       <w:pPr>
         <w:rPr/>
       </w:pPr>
-      <w:hyperlink r:id="rId56">
+      <w:hyperlink r:id="rId52">
         <w:r>
           <w:rPr>
             <w:color w:val="1155cc"/>
@@ -3754,7 +3666,7 @@
       <w:pPr>
         <w:rPr/>
       </w:pPr>
-      <w:hyperlink r:id="rId57">
+      <w:hyperlink r:id="rId53">
         <w:r>
           <w:rPr>
             <w:color w:val="1155cc"/>
@@ -3774,7 +3686,7 @@
       <w:pPr>
         <w:rPr/>
       </w:pPr>
-      <w:hyperlink r:id="rId58">
+      <w:hyperlink r:id="rId54">
         <w:r>
           <w:rPr>
             <w:color w:val="1155cc"/>
@@ -3808,7 +3720,7 @@
       <w:pPr>
         <w:rPr/>
       </w:pPr>
-      <w:hyperlink r:id="rId59">
+      <w:hyperlink r:id="rId55">
         <w:r>
           <w:rPr>
             <w:color w:val="1155cc"/>
@@ -3830,14 +3742,14 @@
           <w:color w:val="c27ba0"/>
         </w:rPr>
         <w:sectPr>
-          <w:headerReference r:id="rId60" w:type="default"/>
+          <w:headerReference r:id="rId56" w:type="default"/>
           <w:type w:val="nextPage"/>
           <w:pgSz w:h="15840" w:w="12240" w:orient="portrait"/>
           <w:pgMar w:bottom="1440" w:top="1440" w:left="1440" w:right="1440" w:header="720" w:footer="720"/>
           <w:pgNumType w:start="1"/>
         </w:sectPr>
       </w:pPr>
-      <w:hyperlink r:id="rId61">
+      <w:hyperlink r:id="rId57">
         <w:r>
           <w:rPr>
             <w:color w:val="1155cc"/>
@@ -3875,14 +3787,14 @@
           <w:color w:val="c27ba0"/>
         </w:rPr>
         <w:sectPr>
-          <w:headerReference r:id="rId62" w:type="default"/>
+          <w:headerReference r:id="rId58" w:type="default"/>
           <w:type w:val="nextPage"/>
           <w:pgSz w:h="15840" w:w="12240" w:orient="portrait"/>
           <w:pgMar w:bottom="1440" w:top="1440" w:left="1440" w:right="1440" w:header="720" w:footer="720"/>
           <w:pgNumType w:start="1"/>
         </w:sectPr>
       </w:pPr>
-      <w:bookmarkStart w:colFirst="0" w:colLast="0" w:name="_qd3qrad03jxe" w:id="26"/>
+      <w:bookmarkStart w:colFirst="0" w:colLast="0" w:name="_fdkidge2ujf" w:id="26"/>
       <w:bookmarkEnd w:id="26"/>
       <w:r>
         <w:rPr>
@@ -3925,7 +3837,7 @@
       <w:pPr>
         <w:rPr/>
         <w:sectPr>
-          <w:headerReference r:id="rId63" w:type="default"/>
+          <w:headerReference r:id="rId59" w:type="default"/>
           <w:type w:val="nextPage"/>
           <w:pgSz w:h="15840" w:w="12240" w:orient="portrait"/>
           <w:pgMar w:bottom="1440" w:top="1440" w:left="1440" w:right="1440" w:header="720" w:footer="720"/>
@@ -3965,14 +3877,14 @@
         <w:jc w:val="left"/>
         <w:rPr/>
         <w:sectPr>
-          <w:headerReference r:id="rId64" w:type="default"/>
+          <w:headerReference r:id="rId60" w:type="default"/>
           <w:type w:val="nextPage"/>
           <w:pgSz w:h="15840" w:w="12240" w:orient="portrait"/>
           <w:pgMar w:bottom="1440" w:top="1440" w:left="1440" w:right="1440" w:header="720" w:footer="720"/>
           <w:pgNumType w:start="1"/>
         </w:sectPr>
       </w:pPr>
-      <w:bookmarkStart w:colFirst="0" w:colLast="0" w:name="_fh4dy4s7bdtc" w:id="27"/>
+      <w:bookmarkStart w:colFirst="0" w:colLast="0" w:name="_z6b6oqnu24tk" w:id="27"/>
       <w:bookmarkEnd w:id="27"/>
       <w:r>
         <w:rPr>
@@ -4558,7 +4470,7 @@
           <w:highlight w:val="white"/>
         </w:rPr>
         <w:sectPr>
-          <w:headerReference r:id="rId65" w:type="default"/>
+          <w:headerReference r:id="rId61" w:type="default"/>
           <w:type w:val="nextPage"/>
           <w:pgSz w:h="15840" w:w="12240" w:orient="portrait"/>
           <w:pgMar w:bottom="1440" w:top="1440" w:left="1440" w:right="1440" w:header="720" w:footer="720"/>
@@ -4601,14 +4513,14 @@
           <w:highlight w:val="white"/>
         </w:rPr>
         <w:sectPr>
-          <w:headerReference r:id="rId66" w:type="default"/>
+          <w:headerReference r:id="rId62" w:type="default"/>
           <w:type w:val="nextPage"/>
           <w:pgSz w:h="15840" w:w="12240" w:orient="portrait"/>
           <w:pgMar w:bottom="1440" w:top="1440" w:left="1440" w:right="1440" w:header="720" w:footer="720"/>
           <w:pgNumType w:start="1"/>
         </w:sectPr>
       </w:pPr>
-      <w:bookmarkStart w:colFirst="0" w:colLast="0" w:name="_1u96vvb8eez9" w:id="28"/>
+      <w:bookmarkStart w:colFirst="0" w:colLast="0" w:name="_m896z23jtxlh" w:id="28"/>
       <w:bookmarkEnd w:id="28"/>
       <w:r>
         <w:rPr>
@@ -4637,7 +4549,7 @@
       <w:pPr>
         <w:rPr/>
       </w:pPr>
-      <w:hyperlink r:id="rId67">
+      <w:hyperlink r:id="rId63">
         <w:r>
           <w:rPr>
             <w:color w:val="1155cc"/>
@@ -4859,7 +4771,7 @@
           <w:szCs w:val="23"/>
         </w:rPr>
       </w:pPr>
-      <w:hyperlink r:id="rId68">
+      <w:hyperlink r:id="rId64">
         <w:r>
           <w:rPr>
             <w:rFonts w:ascii="Arial" w:cs="Arial" w:eastAsia="Arial" w:hAnsi="Arial"/>
@@ -4888,7 +4800,7 @@
           <w:szCs w:val="23"/>
         </w:rPr>
       </w:pPr>
-      <w:hyperlink r:id="rId69">
+      <w:hyperlink r:id="rId65">
         <w:r>
           <w:rPr>
             <w:rFonts w:ascii="Arial" w:cs="Arial" w:eastAsia="Arial" w:hAnsi="Arial"/>
@@ -4917,7 +4829,7 @@
           <w:szCs w:val="23"/>
         </w:rPr>
       </w:pPr>
-      <w:hyperlink r:id="rId70">
+      <w:hyperlink r:id="rId66">
         <w:r>
           <w:rPr>
             <w:rFonts w:ascii="Arial" w:cs="Arial" w:eastAsia="Arial" w:hAnsi="Arial"/>
@@ -5072,7 +4984,7 @@
       <w:pPr>
         <w:rPr/>
         <w:sectPr>
-          <w:headerReference r:id="rId71" w:type="default"/>
+          <w:headerReference r:id="rId67" w:type="default"/>
           <w:type w:val="nextPage"/>
           <w:pgSz w:h="15840" w:w="12240" w:orient="portrait"/>
           <w:pgMar w:bottom="1440" w:top="1440" w:left="1440" w:right="1440" w:header="720" w:footer="720"/>
@@ -5107,14 +5019,14 @@
         <w:jc w:val="left"/>
         <w:rPr/>
         <w:sectPr>
-          <w:headerReference r:id="rId72" w:type="default"/>
+          <w:headerReference r:id="rId68" w:type="default"/>
           <w:type w:val="nextPage"/>
           <w:pgSz w:h="15840" w:w="12240" w:orient="portrait"/>
           <w:pgMar w:bottom="1440" w:top="1440" w:left="1440" w:right="1440" w:header="720" w:footer="720"/>
           <w:pgNumType w:start="1"/>
         </w:sectPr>
       </w:pPr>
-      <w:bookmarkStart w:colFirst="0" w:colLast="0" w:name="_h3htkwp8fjgd" w:id="29"/>
+      <w:bookmarkStart w:colFirst="0" w:colLast="0" w:name="_i8ppjhnxcwen" w:id="29"/>
       <w:bookmarkEnd w:id="29"/>
       <w:r>
         <w:rPr>
@@ -5143,7 +5055,7 @@
       <w:pPr>
         <w:rPr/>
         <w:sectPr>
-          <w:headerReference r:id="rId73" w:type="default"/>
+          <w:headerReference r:id="rId69" w:type="default"/>
           <w:type w:val="nextPage"/>
           <w:pgSz w:h="15840" w:w="12240" w:orient="portrait"/>
           <w:pgMar w:bottom="1440" w:top="1440" w:left="1440" w:right="1440" w:header="720" w:footer="720"/>
@@ -5176,14 +5088,14 @@
         <w:jc w:val="left"/>
         <w:rPr/>
         <w:sectPr>
-          <w:headerReference r:id="rId74" w:type="default"/>
+          <w:headerReference r:id="rId70" w:type="default"/>
           <w:type w:val="nextPage"/>
           <w:pgSz w:h="15840" w:w="12240" w:orient="portrait"/>
           <w:pgMar w:bottom="1440" w:top="1440" w:left="1440" w:right="1440" w:header="720" w:footer="720"/>
           <w:pgNumType w:start="1"/>
         </w:sectPr>
       </w:pPr>
-      <w:bookmarkStart w:colFirst="0" w:colLast="0" w:name="_h1vq6nb2rar0" w:id="30"/>
+      <w:bookmarkStart w:colFirst="0" w:colLast="0" w:name="_82sp68do23m7" w:id="30"/>
       <w:bookmarkEnd w:id="30"/>
       <w:r>
         <w:rPr>
@@ -5212,14 +5124,14 @@
       <w:pPr>
         <w:rPr/>
         <w:sectPr>
-          <w:headerReference r:id="rId75" w:type="default"/>
+          <w:headerReference r:id="rId71" w:type="default"/>
           <w:type w:val="nextPage"/>
           <w:pgSz w:h="15840" w:w="12240" w:orient="portrait"/>
           <w:pgMar w:bottom="1440" w:top="1440" w:left="1440" w:right="1440" w:header="720" w:footer="720"/>
           <w:pgNumType w:start="1"/>
         </w:sectPr>
       </w:pPr>
-      <w:hyperlink r:id="rId76">
+      <w:hyperlink r:id="rId72">
         <w:r>
           <w:rPr>
             <w:color w:val="1155cc"/>
@@ -5255,14 +5167,14 @@
         <w:jc w:val="left"/>
         <w:rPr/>
         <w:sectPr>
-          <w:headerReference r:id="rId77" w:type="default"/>
+          <w:headerReference r:id="rId73" w:type="default"/>
           <w:type w:val="nextPage"/>
           <w:pgSz w:h="15840" w:w="12240" w:orient="portrait"/>
           <w:pgMar w:bottom="1440" w:top="1440" w:left="1440" w:right="1440" w:header="720" w:footer="720"/>
           <w:pgNumType w:start="1"/>
         </w:sectPr>
       </w:pPr>
-      <w:bookmarkStart w:colFirst="0" w:colLast="0" w:name="_r5amnmmxw9yw" w:id="31"/>
+      <w:bookmarkStart w:colFirst="0" w:colLast="0" w:name="_cl4kmmkt0cec" w:id="31"/>
       <w:bookmarkEnd w:id="31"/>
       <w:r>
         <w:rPr>
@@ -5291,7 +5203,7 @@
       <w:pPr>
         <w:rPr/>
         <w:sectPr>
-          <w:headerReference r:id="rId78" w:type="default"/>
+          <w:headerReference r:id="rId74" w:type="default"/>
           <w:type w:val="nextPage"/>
           <w:pgSz w:h="15840" w:w="12240" w:orient="portrait"/>
           <w:pgMar w:bottom="1440" w:top="1440" w:left="1440" w:right="1440" w:header="720" w:footer="720"/>
@@ -5324,14 +5236,14 @@
         <w:jc w:val="left"/>
         <w:rPr/>
         <w:sectPr>
-          <w:headerReference r:id="rId79" w:type="default"/>
+          <w:headerReference r:id="rId75" w:type="default"/>
           <w:type w:val="nextPage"/>
           <w:pgSz w:h="15840" w:w="12240" w:orient="portrait"/>
           <w:pgMar w:bottom="1440" w:top="1440" w:left="1440" w:right="1440" w:header="720" w:footer="720"/>
           <w:pgNumType w:start="1"/>
         </w:sectPr>
       </w:pPr>
-      <w:bookmarkStart w:colFirst="0" w:colLast="0" w:name="_569pk9nv6liu" w:id="32"/>
+      <w:bookmarkStart w:colFirst="0" w:colLast="0" w:name="_xsipswnql45f" w:id="32"/>
       <w:bookmarkEnd w:id="32"/>
       <w:r>
         <w:rPr>
@@ -5376,7 +5288,7 @@
           <w:i w:val="1"/>
         </w:rPr>
       </w:pPr>
-      <w:hyperlink r:id="rId80">
+      <w:hyperlink r:id="rId76">
         <w:r>
           <w:rPr>
             <w:i w:val="1"/>
@@ -5407,7 +5319,7 @@
       <w:pPr>
         <w:rPr/>
       </w:pPr>
-      <w:hyperlink r:id="rId81">
+      <w:hyperlink r:id="rId77">
         <w:r>
           <w:rPr>
             <w:color w:val="1155cc"/>
@@ -5427,7 +5339,7 @@
       <w:pPr>
         <w:rPr/>
       </w:pPr>
-      <w:hyperlink r:id="rId82">
+      <w:hyperlink r:id="rId78">
         <w:r>
           <w:rPr>
             <w:color w:val="1155cc"/>
@@ -5443,7 +5355,7 @@
         </w:rPr>
         <w:t xml:space="preserve"> (</w:t>
       </w:r>
-      <w:hyperlink r:id="rId83">
+      <w:hyperlink r:id="rId79">
         <w:r>
           <w:rPr>
             <w:color w:val="1155cc"/>
@@ -5478,7 +5390,7 @@
       <w:pPr>
         <w:rPr/>
       </w:pPr>
-      <w:hyperlink r:id="rId84">
+      <w:hyperlink r:id="rId80">
         <w:r>
           <w:rPr>
             <w:color w:val="1155cc"/>
@@ -5498,7 +5410,7 @@
       <w:pPr>
         <w:rPr/>
       </w:pPr>
-      <w:hyperlink r:id="rId85">
+      <w:hyperlink r:id="rId81">
         <w:r>
           <w:rPr>
             <w:color w:val="1155cc"/>
@@ -5518,7 +5430,7 @@
       <w:pPr>
         <w:rPr/>
       </w:pPr>
-      <w:hyperlink r:id="rId86">
+      <w:hyperlink r:id="rId82">
         <w:r>
           <w:rPr>
             <w:color w:val="1155cc"/>
@@ -5552,7 +5464,7 @@
       <w:pPr>
         <w:rPr/>
       </w:pPr>
-      <w:hyperlink r:id="rId87">
+      <w:hyperlink r:id="rId83">
         <w:r>
           <w:rPr>
             <w:color w:val="1155cc"/>
@@ -5572,14 +5484,14 @@
       <w:pPr>
         <w:rPr/>
         <w:sectPr>
-          <w:headerReference r:id="rId88" w:type="default"/>
+          <w:headerReference r:id="rId84" w:type="default"/>
           <w:type w:val="nextPage"/>
           <w:pgSz w:h="15840" w:w="12240" w:orient="portrait"/>
           <w:pgMar w:bottom="1440" w:top="1440" w:left="1440" w:right="1440" w:header="720" w:footer="720"/>
           <w:pgNumType w:start="1"/>
         </w:sectPr>
       </w:pPr>
-      <w:hyperlink r:id="rId89">
+      <w:hyperlink r:id="rId85">
         <w:r>
           <w:rPr>
             <w:color w:val="1155cc"/>
@@ -5615,14 +5527,14 @@
         <w:jc w:val="left"/>
         <w:rPr/>
         <w:sectPr>
-          <w:headerReference r:id="rId90" w:type="default"/>
+          <w:headerReference r:id="rId86" w:type="default"/>
           <w:type w:val="nextPage"/>
           <w:pgSz w:h="15840" w:w="12240" w:orient="portrait"/>
           <w:pgMar w:bottom="1440" w:top="1440" w:left="1440" w:right="1440" w:header="720" w:footer="720"/>
           <w:pgNumType w:start="1"/>
         </w:sectPr>
       </w:pPr>
-      <w:bookmarkStart w:colFirst="0" w:colLast="0" w:name="_o5u76vo9mz" w:id="35"/>
+      <w:bookmarkStart w:colFirst="0" w:colLast="0" w:name="_cxn8o9eblxay" w:id="35"/>
       <w:bookmarkEnd w:id="35"/>
       <w:r>
         <w:rPr>
@@ -5756,7 +5668,7 @@
       </w:r>
     </w:p>
     <w:sectPr>
-      <w:headerReference r:id="rId91" w:type="default"/>
+      <w:headerReference r:id="rId87" w:type="default"/>
       <w:type w:val="nextPage"/>
       <w:pgSz w:h="15840" w:w="12240" w:orient="portrait"/>
       <w:pgMar w:bottom="1440" w:top="1440" w:left="1440" w:right="1440" w:header="720" w:footer="720"/>

</xml_diff>